<commit_message>
Assessment 2 version 0.1
</commit_message>
<xml_diff>
--- a/Assessment1/Report.docx
+++ b/Assessment1/Report.docx
@@ -277,20 +277,49 @@
       <w:pPr>
         <w:pStyle w:val="ae"/>
         <w:rPr>
-          <w:rFonts w:ascii="Calibri" w:hAnsi="Calibri" w:cs="Calibri"/>
-          <w:noProof/>
-          <w:sz w:val="22"/>
-          <w:szCs w:val="22"/>
-        </w:rPr>
-      </w:pPr>
-      <w:r>
-        <w:rPr>
-          <w:rFonts w:ascii="Calibri" w:hAnsi="Calibri" w:cs="Calibri"/>
-          <w:noProof/>
-          <w:sz w:val="22"/>
-          <w:szCs w:val="22"/>
+          <w:rFonts w:ascii="Calibri" w:hAnsi="Calibri" w:cs="Calibri" w:hint="eastAsia"/>
+          <w:noProof/>
+          <w:sz w:val="32"/>
+          <w:szCs w:val="32"/>
+        </w:rPr>
+      </w:pPr>
+      <w:r>
+        <w:rPr>
+          <w:rFonts w:ascii="Calibri" w:hAnsi="Calibri" w:cs="Calibri" w:hint="eastAsia"/>
+          <w:noProof/>
+          <w:sz w:val="32"/>
+          <w:szCs w:val="32"/>
         </w:rPr>
         <w:lastRenderedPageBreak/>
+        <w:t>TCP Connection</w:t>
+      </w:r>
+      <w:r>
+        <w:rPr>
+          <w:rFonts w:ascii="Calibri" w:hAnsi="Calibri" w:cs="Calibri" w:hint="eastAsia"/>
+          <w:noProof/>
+          <w:sz w:val="32"/>
+          <w:szCs w:val="32"/>
+        </w:rPr>
+        <w:t>:</w:t>
+      </w:r>
+    </w:p>
+    <w:p>
+      <w:pPr>
+        <w:pStyle w:val="ae"/>
+        <w:rPr>
+          <w:rFonts w:ascii="Calibri" w:hAnsi="Calibri" w:cs="Calibri"/>
+          <w:noProof/>
+          <w:sz w:val="22"/>
+          <w:szCs w:val="22"/>
+        </w:rPr>
+      </w:pPr>
+      <w:r>
+        <w:rPr>
+          <w:rFonts w:ascii="Calibri" w:hAnsi="Calibri" w:cs="Calibri"/>
+          <w:noProof/>
+          <w:sz w:val="22"/>
+          <w:szCs w:val="22"/>
+        </w:rPr>
         <w:t>In this assessment, an implementation of a multi-threaded dictionary server facilitating concurrent access by multiple clients is presented. Leveraging multi-threading configurations, the server enables simultaneous client access. The communication protocol adopted herein is Transmission Control Protocol (TCP), utilized to establish connections, wherein sockets facilitate a "three-way handshake" to facilitate client-server connectivity. Despite TCP's inherent drawbacks relative to User Datagram Protocol (UDP), its capacity to ensure connection stability to the utmost degree, thereby guaranteeing reception of every client-sent request by the server, is paramount, particularly in the context of dictionary applications.</w:t>
       </w:r>
     </w:p>
@@ -309,6 +338,26 @@
       <w:pPr>
         <w:pStyle w:val="ae"/>
         <w:rPr>
+          <w:rFonts w:ascii="Calibri" w:hAnsi="Calibri" w:cs="Calibri" w:hint="eastAsia"/>
+          <w:noProof/>
+          <w:sz w:val="32"/>
+          <w:szCs w:val="32"/>
+        </w:rPr>
+      </w:pPr>
+      <w:r>
+        <w:rPr>
+          <w:rFonts w:ascii="Calibri" w:hAnsi="Calibri" w:cs="Calibri" w:hint="eastAsia"/>
+          <w:noProof/>
+          <w:sz w:val="32"/>
+          <w:szCs w:val="32"/>
+        </w:rPr>
+        <w:t>Framework:</w:t>
+      </w:r>
+    </w:p>
+    <w:p>
+      <w:pPr>
+        <w:pStyle w:val="ae"/>
+        <w:rPr>
           <w:rFonts w:ascii="Calibri" w:hAnsi="Calibri" w:cs="Calibri"/>
           <w:noProof/>
           <w:sz w:val="22"/>
@@ -366,45 +415,45 @@
           <w:szCs w:val="22"/>
         </w:rPr>
       </w:pPr>
-      <w:r>
-        <w:rPr>
-          <w:rFonts w:ascii="Calibri" w:hAnsi="Calibri" w:cs="Calibri"/>
-          <w:noProof/>
-          <w:sz w:val="22"/>
-          <w:szCs w:val="22"/>
-        </w:rPr>
-        <w:t>Concurrently, meticulous provisions have been made by both the client and server to preempt potential errors stemming from various sources, including network disruptions resulting from server or client disconnection, I/O anomalies during the data retrieval process, and the spectrum of input-related concerns. These comprehensive measures afford users a sense of assurance, mitigating apprehensions regarding potential adversities that may inflict significant detriment.</w:t>
-      </w:r>
-    </w:p>
-    <w:p>
-      <w:pPr>
-        <w:pStyle w:val="ae"/>
-        <w:rPr>
-          <w:rFonts w:ascii="Calibri" w:hAnsi="Calibri" w:cs="Calibri"/>
-          <w:noProof/>
-          <w:sz w:val="22"/>
-          <w:szCs w:val="22"/>
-        </w:rPr>
-      </w:pPr>
-    </w:p>
-    <w:p>
-      <w:pPr>
-        <w:pStyle w:val="ae"/>
-        <w:rPr>
-          <w:rFonts w:ascii="Calibri" w:hAnsi="Calibri" w:cs="Calibri"/>
-          <w:noProof/>
-          <w:sz w:val="22"/>
-          <w:szCs w:val="22"/>
-        </w:rPr>
-      </w:pPr>
-      <w:r>
-        <w:rPr>
-          <w:rFonts w:ascii="Calibri" w:hAnsi="Calibri" w:cs="Calibri"/>
-          <w:noProof/>
-          <w:sz w:val="22"/>
-          <w:szCs w:val="22"/>
-        </w:rPr>
-        <w:t xml:space="preserve">Subsequently, to augment the server's efficacy in data aggregation and processing, a local JSON file has been instantiated to store the amassed data. This strategic augmentation facilitates streamlined manipulation of the data encompassed within said file within the program. Notably, upon server initialization, a hashmap is instantiated to encapsulate the </w:t>
+    </w:p>
+    <w:p>
+      <w:pPr>
+        <w:pStyle w:val="ae"/>
+        <w:rPr>
+          <w:rFonts w:ascii="Calibri" w:hAnsi="Calibri" w:cs="Calibri" w:hint="eastAsia"/>
+          <w:noProof/>
+          <w:sz w:val="32"/>
+          <w:szCs w:val="32"/>
+        </w:rPr>
+      </w:pPr>
+      <w:r>
+        <w:rPr>
+          <w:rFonts w:ascii="Calibri" w:hAnsi="Calibri" w:cs="Calibri" w:hint="eastAsia"/>
+          <w:noProof/>
+          <w:sz w:val="32"/>
+          <w:szCs w:val="32"/>
+        </w:rPr>
+        <w:t>Error Hand:</w:t>
+      </w:r>
+    </w:p>
+    <w:p>
+      <w:pPr>
+        <w:pStyle w:val="ae"/>
+        <w:rPr>
+          <w:rFonts w:ascii="Calibri" w:hAnsi="Calibri" w:cs="Calibri"/>
+          <w:noProof/>
+          <w:sz w:val="22"/>
+          <w:szCs w:val="22"/>
+        </w:rPr>
+      </w:pPr>
+      <w:r>
+        <w:rPr>
+          <w:rFonts w:ascii="Calibri" w:hAnsi="Calibri" w:cs="Calibri"/>
+          <w:noProof/>
+          <w:sz w:val="22"/>
+          <w:szCs w:val="22"/>
+        </w:rPr>
+        <w:t xml:space="preserve">Concurrently, meticulous provisions have been made by both the client and server to preempt potential errors stemming from various sources, including network disruptions </w:t>
       </w:r>
       <w:r>
         <w:rPr>
@@ -414,14 +463,157 @@
           <w:szCs w:val="22"/>
         </w:rPr>
         <w:lastRenderedPageBreak/>
-        <w:t>data retrieved from the local JSON file. Herein, the word's orthography serves as the hashmap's key, while its associated definition constitutes the corresponding value.</w:t>
-      </w:r>
-    </w:p>
-    <w:p>
-      <w:pPr>
-        <w:pStyle w:val="ae"/>
-        <w:rPr>
-          <w:rFonts w:ascii="Calibri" w:hAnsi="Calibri" w:cs="Calibri"/>
+        <w:t>resulting from server or client disconnection, I/O anomalies during the data retrieval process, and the spectrum of input-related concerns. These comprehensive measures afford users a sense of assurance, mitigating apprehensions regarding potential adversities that may inflict significant detriment.</w:t>
+      </w:r>
+    </w:p>
+    <w:p>
+      <w:pPr>
+        <w:pStyle w:val="ae"/>
+        <w:rPr>
+          <w:rFonts w:ascii="Calibri" w:hAnsi="Calibri" w:cs="Calibri"/>
+          <w:noProof/>
+          <w:sz w:val="22"/>
+          <w:szCs w:val="22"/>
+        </w:rPr>
+      </w:pPr>
+    </w:p>
+    <w:p>
+      <w:pPr>
+        <w:pStyle w:val="ae"/>
+        <w:rPr>
+          <w:rFonts w:ascii="Calibri" w:hAnsi="Calibri" w:cs="Calibri" w:hint="eastAsia"/>
+          <w:noProof/>
+          <w:sz w:val="32"/>
+          <w:szCs w:val="32"/>
+        </w:rPr>
+      </w:pPr>
+      <w:r>
+        <w:rPr>
+          <w:rFonts w:ascii="Calibri" w:hAnsi="Calibri" w:cs="Calibri" w:hint="eastAsia"/>
+          <w:noProof/>
+          <w:sz w:val="32"/>
+          <w:szCs w:val="32"/>
+        </w:rPr>
+        <w:t>Local database handler:</w:t>
+      </w:r>
+    </w:p>
+    <w:p>
+      <w:pPr>
+        <w:pStyle w:val="ae"/>
+        <w:rPr>
+          <w:rFonts w:ascii="Calibri" w:hAnsi="Calibri" w:cs="Calibri"/>
+          <w:noProof/>
+          <w:sz w:val="22"/>
+          <w:szCs w:val="22"/>
+        </w:rPr>
+      </w:pPr>
+      <w:r>
+        <w:rPr>
+          <w:rFonts w:ascii="Calibri" w:hAnsi="Calibri" w:cs="Calibri"/>
+          <w:noProof/>
+          <w:sz w:val="22"/>
+          <w:szCs w:val="22"/>
+        </w:rPr>
+        <w:t>Subsequently, to augment the server's efficacy in data aggregation and processing, a local JSON file has been instantiated to store the amassed data. This strategic augmentation facilitates streamlined manipulation of the data encompassed within said file within the program. Notably, upon server initialization, a hashmap is instantiated to encapsulate the data retrieved from the local JSON file. Herein, the word's orthography serves as the hashmap's key, while its associated definition constitutes the corresponding value.</w:t>
+      </w:r>
+    </w:p>
+    <w:p>
+      <w:pPr>
+        <w:pStyle w:val="ae"/>
+        <w:rPr>
+          <w:rFonts w:ascii="Calibri" w:hAnsi="Calibri" w:cs="Calibri"/>
+          <w:noProof/>
+          <w:sz w:val="22"/>
+          <w:szCs w:val="22"/>
+        </w:rPr>
+      </w:pPr>
+      <w:r>
+        <w:rPr>
+          <w:rFonts w:ascii="Calibri" w:hAnsi="Calibri" w:cs="Calibri"/>
+          <w:noProof/>
+          <w:sz w:val="22"/>
+          <w:szCs w:val="22"/>
+        </w:rPr>
+        <w:t>It warrants mention that given the utilization of a multi-threaded approach by the dictionary server, inherent risks of thread conflicts and deadlocks may arise. Consequently, synchronization mechanisms and analogous strategies have been implemented within the server framework to meticulously regulate concurrent operations. Specifically, operations such as local JSON file reading and writing are orchestrated to ensure singular thread occupancy, thereby fostering the expeditious resolution of potential thread safety concerns.</w:t>
+      </w:r>
+    </w:p>
+    <w:p>
+      <w:pPr>
+        <w:pStyle w:val="ae"/>
+        <w:rPr>
+          <w:rFonts w:ascii="Calibri" w:hAnsi="Calibri" w:cs="Calibri" w:hint="eastAsia"/>
+          <w:noProof/>
+          <w:sz w:val="22"/>
+          <w:szCs w:val="22"/>
+        </w:rPr>
+      </w:pPr>
+      <w:r>
+        <w:rPr>
+          <w:rFonts w:ascii="Calibri" w:hAnsi="Calibri" w:cs="Calibri"/>
+          <w:noProof/>
+          <w:sz w:val="22"/>
+          <w:szCs w:val="22"/>
+        </w:rPr>
+        <w:t>Simultaneously, both the client and server have undergone extensive preparations to preemptively address potential errors, ranging from network disruptions induced by server or client disconnection to I/O anomalies encountered during data retrieval, and encompassing a spectrum of input-related contingencies. As a result of these comprehensive measures, users are relieved of concerns regarding potential errors and their attendant adverse ramifications.</w:t>
+      </w:r>
+    </w:p>
+    <w:p>
+      <w:pPr>
+        <w:pStyle w:val="ae"/>
+        <w:rPr>
+          <w:rFonts w:ascii="Calibri" w:hAnsi="Calibri" w:cs="Calibri"/>
+          <w:noProof/>
+          <w:sz w:val="22"/>
+          <w:szCs w:val="22"/>
+        </w:rPr>
+      </w:pPr>
+      <w:r>
+        <w:rPr>
+          <w:rFonts w:ascii="Calibri" w:hAnsi="Calibri" w:cs="Calibri"/>
+          <w:noProof/>
+          <w:sz w:val="22"/>
+          <w:szCs w:val="22"/>
+        </w:rPr>
+        <w:t>Subsequent enhancements aimed at facilitating data collection and processing within the server involved the creation of a corresponding JSON file locally to archive the data amassed by the server. In conjunction, a hashmap has been established to facilitate programmatic access to the data contained within this file upon server initialization. The orthographic representation of words serves as the hashmap's keys, with their associated definitions comprising the corresponding values. Furthermore, in light of the employment of a multi-threaded paradigm by the dictionary server, potential complications arising from thread conflicts and deadlocks necessitated the implementation of synchronization mechanisms and associated strategies within the server framework. These mechanisms effectively ensure singular thread occupancy during operations such as local JSON file reading and writing, thereby effectively mitigating potential thread safety concerns.</w:t>
+      </w:r>
+    </w:p>
+    <w:p>
+      <w:pPr>
+        <w:pStyle w:val="ae"/>
+        <w:rPr>
+          <w:rFonts w:ascii="Calibri" w:hAnsi="Calibri" w:cs="Calibri" w:hint="eastAsia"/>
+          <w:noProof/>
+          <w:sz w:val="22"/>
+          <w:szCs w:val="22"/>
+        </w:rPr>
+      </w:pPr>
+    </w:p>
+    <w:p>
+      <w:pPr>
+        <w:pStyle w:val="ae"/>
+        <w:rPr>
+          <w:rFonts w:ascii="Calibri" w:hAnsi="Calibri" w:cs="Calibri" w:hint="eastAsia"/>
+          <w:noProof/>
+          <w:sz w:val="32"/>
+          <w:szCs w:val="32"/>
+        </w:rPr>
+      </w:pPr>
+      <w:r>
+        <w:rPr>
+          <w:rFonts w:ascii="Calibri" w:hAnsi="Calibri" w:cs="Calibri" w:hint="eastAsia"/>
+          <w:noProof/>
+          <w:sz w:val="32"/>
+          <w:szCs w:val="32"/>
+        </w:rPr>
+        <w:lastRenderedPageBreak/>
+        <w:t>Architecture Select:</w:t>
+      </w:r>
+    </w:p>
+    <w:p>
+      <w:pPr>
+        <w:pStyle w:val="ae"/>
+        <w:rPr>
+          <w:rFonts w:ascii="Calibri" w:hAnsi="Calibri" w:cs="Calibri" w:hint="eastAsia"/>
           <w:noProof/>
           <w:sz w:val="22"/>
           <w:szCs w:val="22"/>
@@ -447,17 +639,6 @@
           <w:szCs w:val="22"/>
         </w:rPr>
       </w:pPr>
-    </w:p>
-    <w:p>
-      <w:pPr>
-        <w:pStyle w:val="ae"/>
-        <w:rPr>
-          <w:rFonts w:ascii="Calibri" w:hAnsi="Calibri" w:cs="Calibri"/>
-          <w:noProof/>
-          <w:sz w:val="22"/>
-          <w:szCs w:val="22"/>
-        </w:rPr>
-      </w:pPr>
       <w:r>
         <w:rPr>
           <w:rFonts w:ascii="Calibri" w:hAnsi="Calibri" w:cs="Calibri"/>
@@ -472,72 +653,105 @@
       <w:pPr>
         <w:pStyle w:val="ae"/>
         <w:rPr>
-          <w:rFonts w:ascii="Calibri" w:hAnsi="Calibri" w:cs="Calibri"/>
-          <w:noProof/>
-          <w:sz w:val="22"/>
-          <w:szCs w:val="22"/>
-        </w:rPr>
-      </w:pPr>
-      <w:r>
-        <w:rPr>
-          <w:rFonts w:ascii="Calibri" w:hAnsi="Calibri" w:cs="Calibri"/>
-          <w:noProof/>
-          <w:sz w:val="22"/>
-          <w:szCs w:val="22"/>
-        </w:rPr>
-        <w:t>It warrants mention that given the utilization of a multi-threaded approach by the dictionary server, inherent risks of thread conflicts and deadlocks may arise. Consequently, synchronization mechanisms and analogous strategies have been implemented within the server framework to meticulously regulate concurrent operations. Specifically, operations such as local JSON file reading and writing are orchestrated to ensure singular thread occupancy, thereby fostering the expeditious resolution of potential thread safety concerns.</w:t>
-      </w:r>
-    </w:p>
-    <w:p>
-      <w:pPr>
-        <w:pStyle w:val="ae"/>
-        <w:rPr>
-          <w:rFonts w:ascii="Calibri" w:hAnsi="Calibri" w:cs="Calibri"/>
-          <w:noProof/>
-          <w:sz w:val="22"/>
-          <w:szCs w:val="22"/>
-        </w:rPr>
-      </w:pPr>
-      <w:r>
-        <w:rPr>
-          <w:rFonts w:ascii="Calibri" w:hAnsi="Calibri" w:cs="Calibri"/>
-          <w:noProof/>
-          <w:sz w:val="22"/>
-          <w:szCs w:val="22"/>
-        </w:rPr>
-        <w:t>Simultaneously, both the client and server have undergone extensive preparations to preemptively address potential errors, ranging from network disruptions induced by server or client disconnection to I/O anomalies encountered during data retrieval, and encompassing a spectrum of input-related contingencies. As a result of these comprehensive measures, users are relieved of concerns regarding potential errors and their attendant adverse ramifications.</w:t>
-      </w:r>
-    </w:p>
-    <w:p>
-      <w:pPr>
-        <w:pStyle w:val="ae"/>
-        <w:rPr>
-          <w:rFonts w:ascii="Calibri" w:hAnsi="Calibri" w:cs="Calibri"/>
-          <w:noProof/>
-          <w:sz w:val="22"/>
-          <w:szCs w:val="22"/>
-        </w:rPr>
-      </w:pPr>
-    </w:p>
-    <w:p>
-      <w:pPr>
-        <w:pStyle w:val="ae"/>
-        <w:rPr>
-          <w:rFonts w:ascii="Calibri" w:hAnsi="Calibri" w:cs="Calibri"/>
-          <w:noProof/>
-          <w:sz w:val="22"/>
-          <w:szCs w:val="22"/>
-        </w:rPr>
-      </w:pPr>
-      <w:r>
-        <w:rPr>
-          <w:rFonts w:ascii="Calibri" w:hAnsi="Calibri" w:cs="Calibri"/>
-          <w:noProof/>
-          <w:sz w:val="22"/>
-          <w:szCs w:val="22"/>
-        </w:rPr>
-        <w:t xml:space="preserve">Subsequent enhancements aimed at facilitating data collection and processing within the server involved the creation of a corresponding JSON file locally to archive the data amassed by the server. In conjunction, a hashmap has been established to facilitate programmatic access to the data contained within this file upon server initialization. The orthographic representation of words serves as the hashmap's keys, with their associated definitions comprising the corresponding values. Furthermore, in light of the employment of a multi-threaded paradigm by the dictionary server, potential complications arising from thread </w:t>
-      </w:r>
+          <w:rFonts w:ascii="Calibri" w:hAnsi="Calibri" w:cs="Calibri" w:hint="eastAsia"/>
+          <w:noProof/>
+          <w:sz w:val="22"/>
+          <w:szCs w:val="22"/>
+        </w:rPr>
+      </w:pPr>
+    </w:p>
+    <w:p>
+      <w:pPr>
+        <w:pStyle w:val="ae"/>
+        <w:rPr>
+          <w:rFonts w:ascii="Calibri" w:hAnsi="Calibri" w:cs="Calibri" w:hint="eastAsia"/>
+          <w:noProof/>
+          <w:sz w:val="22"/>
+          <w:szCs w:val="22"/>
+        </w:rPr>
+      </w:pPr>
+      <w:r>
+        <w:rPr>
+          <w:rFonts w:ascii="Calibri" w:hAnsi="Calibri" w:cs="Calibri"/>
+          <w:noProof/>
+          <w:sz w:val="22"/>
+          <w:szCs w:val="22"/>
+        </w:rPr>
+        <w:t>The extant dictionary server encompasses four distinct functionalities: addition, deletion, search, and update.</w:t>
+      </w:r>
+    </w:p>
+    <w:p>
+      <w:pPr>
+        <w:pStyle w:val="ae"/>
+        <w:rPr>
+          <w:rFonts w:ascii="Calibri" w:hAnsi="Calibri" w:cs="Calibri"/>
+          <w:noProof/>
+          <w:sz w:val="22"/>
+          <w:szCs w:val="22"/>
+        </w:rPr>
+      </w:pPr>
+      <w:r>
+        <w:rPr>
+          <w:rFonts w:ascii="Calibri" w:hAnsi="Calibri" w:cs="Calibri"/>
+          <w:noProof/>
+          <w:sz w:val="22"/>
+          <w:szCs w:val="22"/>
+        </w:rPr>
+        <w:t>- Addition: Users are required to furnish the words they wish to append to the dictionary along with their corresponding definitions via the client interface. Subsequently, upon clicking the "send" button, the local database (JSON file) is modified through server-mediated interactions. Prior to transmission, the client conducts requisite validation checks to ensure the completeness of user-provided information. This request is then relayed via the established TCP link to the corresponding server thread, which, upon interpretation, effects modifications within the local database. In cases where the user attempts to add a word already existing within the dictionary, the server will prompt notifications to this effect, which are then displayed on the client interface.</w:t>
+      </w:r>
+    </w:p>
+    <w:p>
+      <w:pPr>
+        <w:pStyle w:val="ae"/>
+        <w:rPr>
+          <w:rFonts w:ascii="Calibri" w:hAnsi="Calibri" w:cs="Calibri"/>
+          <w:noProof/>
+          <w:sz w:val="22"/>
+          <w:szCs w:val="22"/>
+        </w:rPr>
+      </w:pPr>
+    </w:p>
+    <w:p>
+      <w:pPr>
+        <w:pStyle w:val="ae"/>
+        <w:rPr>
+          <w:rFonts w:ascii="Calibri" w:hAnsi="Calibri" w:cs="Calibri"/>
+          <w:noProof/>
+          <w:sz w:val="22"/>
+          <w:szCs w:val="22"/>
+        </w:rPr>
+      </w:pPr>
+      <w:r>
+        <w:rPr>
+          <w:rFonts w:ascii="Calibri" w:hAnsi="Calibri" w:cs="Calibri"/>
+          <w:noProof/>
+          <w:sz w:val="22"/>
+          <w:szCs w:val="22"/>
+        </w:rPr>
+        <w:t>- Deletion: Users endeavor to remove a word from the dictionary through the client interface. Differing from the addition process, deletion necessitates solely the submission of the target word for removal. The server responds by confirming the successful deletion of the specified word or indicating its nonexistence within the dictionary.</w:t>
+      </w:r>
+    </w:p>
+    <w:p>
+      <w:pPr>
+        <w:pStyle w:val="ae"/>
+        <w:rPr>
+          <w:rFonts w:ascii="Calibri" w:hAnsi="Calibri" w:cs="Calibri"/>
+          <w:noProof/>
+          <w:sz w:val="22"/>
+          <w:szCs w:val="22"/>
+        </w:rPr>
+      </w:pPr>
+    </w:p>
+    <w:p>
+      <w:pPr>
+        <w:pStyle w:val="ae"/>
+        <w:rPr>
+          <w:rFonts w:ascii="Calibri" w:hAnsi="Calibri" w:cs="Calibri"/>
+          <w:noProof/>
+          <w:sz w:val="22"/>
+          <w:szCs w:val="22"/>
+        </w:rPr>
+      </w:pPr>
       <w:r>
         <w:rPr>
           <w:rFonts w:ascii="Calibri" w:hAnsi="Calibri" w:cs="Calibri"/>
@@ -546,130 +760,6 @@
           <w:szCs w:val="22"/>
         </w:rPr>
         <w:lastRenderedPageBreak/>
-        <w:t>conflicts and deadlocks necessitated the implementation of synchronization mechanisms and associated strategies within the server framework. These mechanisms effectively ensure singular thread occupancy during operations such as local JSON file reading and writing, thereby effectively mitigating potential thread safety concerns.</w:t>
-      </w:r>
-    </w:p>
-    <w:p>
-      <w:pPr>
-        <w:pStyle w:val="ae"/>
-        <w:rPr>
-          <w:rFonts w:ascii="Calibri" w:hAnsi="Calibri" w:cs="Calibri"/>
-          <w:noProof/>
-          <w:sz w:val="22"/>
-          <w:szCs w:val="22"/>
-        </w:rPr>
-      </w:pPr>
-    </w:p>
-    <w:p>
-      <w:pPr>
-        <w:pStyle w:val="ae"/>
-        <w:rPr>
-          <w:rFonts w:ascii="Calibri" w:hAnsi="Calibri" w:cs="Calibri"/>
-          <w:noProof/>
-          <w:sz w:val="22"/>
-          <w:szCs w:val="22"/>
-        </w:rPr>
-      </w:pPr>
-      <w:r>
-        <w:rPr>
-          <w:rFonts w:ascii="Calibri" w:hAnsi="Calibri" w:cs="Calibri"/>
-          <w:noProof/>
-          <w:sz w:val="22"/>
-          <w:szCs w:val="22"/>
-        </w:rPr>
-        <w:t>The extant dictionary server encompasses four distinct functionalities: addition, deletion, search, and update.</w:t>
-      </w:r>
-    </w:p>
-    <w:p>
-      <w:pPr>
-        <w:pStyle w:val="ae"/>
-        <w:rPr>
-          <w:rFonts w:ascii="Calibri" w:hAnsi="Calibri" w:cs="Calibri"/>
-          <w:noProof/>
-          <w:sz w:val="22"/>
-          <w:szCs w:val="22"/>
-        </w:rPr>
-      </w:pPr>
-    </w:p>
-    <w:p>
-      <w:pPr>
-        <w:pStyle w:val="ae"/>
-        <w:rPr>
-          <w:rFonts w:ascii="Calibri" w:hAnsi="Calibri" w:cs="Calibri"/>
-          <w:noProof/>
-          <w:sz w:val="22"/>
-          <w:szCs w:val="22"/>
-        </w:rPr>
-      </w:pPr>
-      <w:r>
-        <w:rPr>
-          <w:rFonts w:ascii="Calibri" w:hAnsi="Calibri" w:cs="Calibri"/>
-          <w:noProof/>
-          <w:sz w:val="22"/>
-          <w:szCs w:val="22"/>
-        </w:rPr>
-        <w:t>- Addition: Users are required to furnish the words they wish to append to the dictionary along with their corresponding definitions via the client interface. Subsequently, upon clicking the "send" button, the local database (JSON file) is modified through server-mediated interactions. Prior to transmission, the client conducts requisite validation checks to ensure the completeness of user-provided information. This request is then relayed via the established TCP link to the corresponding server thread, which, upon interpretation, effects modifications within the local database. In cases where the user attempts to add a word already existing within the dictionary, the server will prompt notifications to this effect, which are then displayed on the client interface.</w:t>
-      </w:r>
-    </w:p>
-    <w:p>
-      <w:pPr>
-        <w:pStyle w:val="ae"/>
-        <w:rPr>
-          <w:rFonts w:ascii="Calibri" w:hAnsi="Calibri" w:cs="Calibri"/>
-          <w:noProof/>
-          <w:sz w:val="22"/>
-          <w:szCs w:val="22"/>
-        </w:rPr>
-      </w:pPr>
-    </w:p>
-    <w:p>
-      <w:pPr>
-        <w:pStyle w:val="ae"/>
-        <w:rPr>
-          <w:rFonts w:ascii="Calibri" w:hAnsi="Calibri" w:cs="Calibri"/>
-          <w:noProof/>
-          <w:sz w:val="22"/>
-          <w:szCs w:val="22"/>
-        </w:rPr>
-      </w:pPr>
-      <w:r>
-        <w:rPr>
-          <w:rFonts w:ascii="Calibri" w:hAnsi="Calibri" w:cs="Calibri"/>
-          <w:noProof/>
-          <w:sz w:val="22"/>
-          <w:szCs w:val="22"/>
-        </w:rPr>
-        <w:t>- Deletion: Users endeavor to remove a word from the dictionary through the client interface. Differing from the addition process, deletion necessitates solely the submission of the target word for removal. The server responds by confirming the successful deletion of the specified word or indicating its nonexistence within the dictionary.</w:t>
-      </w:r>
-    </w:p>
-    <w:p>
-      <w:pPr>
-        <w:pStyle w:val="ae"/>
-        <w:rPr>
-          <w:rFonts w:ascii="Calibri" w:hAnsi="Calibri" w:cs="Calibri"/>
-          <w:noProof/>
-          <w:sz w:val="22"/>
-          <w:szCs w:val="22"/>
-        </w:rPr>
-      </w:pPr>
-    </w:p>
-    <w:p>
-      <w:pPr>
-        <w:pStyle w:val="ae"/>
-        <w:rPr>
-          <w:rFonts w:ascii="Calibri" w:hAnsi="Calibri" w:cs="Calibri"/>
-          <w:noProof/>
-          <w:sz w:val="22"/>
-          <w:szCs w:val="22"/>
-        </w:rPr>
-      </w:pPr>
-      <w:r>
-        <w:rPr>
-          <w:rFonts w:ascii="Calibri" w:hAnsi="Calibri" w:cs="Calibri"/>
-          <w:noProof/>
-          <w:sz w:val="22"/>
-          <w:szCs w:val="22"/>
-        </w:rPr>
         <w:t>- Search: Users employ the client interface to query the meanings of specified words. The client securely transmits the articulated query to the corresponding server thread via TCP, whereupon the server furnishes corresponding results based on the search criteria.</w:t>
       </w:r>
     </w:p>
@@ -708,7 +798,7 @@
       <w:pPr>
         <w:pStyle w:val="ae"/>
         <w:rPr>
-          <w:rFonts w:ascii="Calibri" w:hAnsi="Calibri" w:cs="Calibri"/>
+          <w:rFonts w:ascii="Calibri" w:hAnsi="Calibri" w:cs="Calibri" w:hint="eastAsia"/>
           <w:noProof/>
           <w:sz w:val="22"/>
           <w:szCs w:val="22"/>
@@ -739,7 +829,7 @@
       <w:pPr>
         <w:pStyle w:val="ae"/>
         <w:rPr>
-          <w:rFonts w:ascii="Calibri" w:hAnsi="Calibri" w:cs="Calibri"/>
+          <w:rFonts w:ascii="Calibri" w:hAnsi="Calibri" w:cs="Calibri" w:hint="eastAsia"/>
           <w:noProof/>
           <w:sz w:val="22"/>
           <w:szCs w:val="22"/>
@@ -776,17 +866,6 @@
           <w:szCs w:val="22"/>
         </w:rPr>
       </w:pPr>
-    </w:p>
-    <w:p>
-      <w:pPr>
-        <w:pStyle w:val="ae"/>
-        <w:rPr>
-          <w:rFonts w:ascii="Calibri" w:hAnsi="Calibri" w:cs="Calibri" w:hint="eastAsia"/>
-          <w:noProof/>
-          <w:sz w:val="22"/>
-          <w:szCs w:val="22"/>
-        </w:rPr>
-      </w:pPr>
       <w:r>
         <w:rPr>
           <w:rFonts w:ascii="Calibri" w:hAnsi="Calibri" w:cs="Calibri"/>
@@ -813,6 +892,7 @@
           <w:sz w:val="22"/>
           <w:szCs w:val="22"/>
         </w:rPr>
+        <w:lastRenderedPageBreak/>
         <w:drawing>
           <wp:inline distT="0" distB="0" distL="0" distR="0" wp14:anchorId="2E701C13" wp14:editId="3C68F154">
             <wp:extent cx="5274310" cy="3287395"/>
@@ -867,30 +947,37 @@
       <w:pPr>
         <w:pStyle w:val="ae"/>
         <w:rPr>
-          <w:rFonts w:ascii="Calibri" w:hAnsi="Calibri" w:cs="Calibri"/>
-          <w:noProof/>
-          <w:sz w:val="22"/>
-          <w:szCs w:val="22"/>
-        </w:rPr>
-      </w:pPr>
-    </w:p>
-    <w:p>
-      <w:pPr>
-        <w:pStyle w:val="ae"/>
-        <w:rPr>
-          <w:rFonts w:ascii="Calibri" w:hAnsi="Calibri" w:cs="Calibri"/>
-          <w:noProof/>
-          <w:sz w:val="22"/>
-          <w:szCs w:val="22"/>
-        </w:rPr>
-      </w:pPr>
-    </w:p>
-    <w:p>
-      <w:pPr>
-        <w:pStyle w:val="ae"/>
-        <w:rPr>
-          <w:rFonts w:ascii="Calibri" w:hAnsi="Calibri" w:cs="Calibri"/>
-          <w:noProof/>
+          <w:rFonts w:ascii="Calibri" w:hAnsi="Calibri" w:cs="Calibri" w:hint="eastAsia"/>
+          <w:sz w:val="22"/>
+          <w:szCs w:val="22"/>
+        </w:rPr>
+      </w:pPr>
+    </w:p>
+    <w:p>
+      <w:pPr>
+        <w:pStyle w:val="ae"/>
+        <w:rPr>
+          <w:rFonts w:ascii="Calibri" w:hAnsi="Calibri" w:cs="Calibri"/>
+          <w:noProof/>
+          <w:sz w:val="22"/>
+          <w:szCs w:val="22"/>
+        </w:rPr>
+      </w:pPr>
+      <w:r>
+        <w:rPr>
+          <w:rFonts w:ascii="Calibri" w:hAnsi="Calibri" w:cs="Calibri"/>
+          <w:noProof/>
+          <w:sz w:val="22"/>
+          <w:szCs w:val="22"/>
+        </w:rPr>
+        <w:t>The sequence diagram provides an expanded depiction elucidating the operational workflow of the entire project. It delineates four distinct requests to facilitate a comprehensive understanding of the processThis sequential elucidation elucidates the intricate communication and interaction between the client and server components, elucidating the operational nuances of each request type within the project.</w:t>
+      </w:r>
+    </w:p>
+    <w:p>
+      <w:pPr>
+        <w:pStyle w:val="ae"/>
+        <w:rPr>
+          <w:rFonts w:ascii="Calibri" w:hAnsi="Calibri" w:cs="Calibri"/>
           <w:sz w:val="22"/>
           <w:szCs w:val="22"/>
         </w:rPr>
@@ -903,27 +990,8 @@
           <w:szCs w:val="22"/>
         </w:rPr>
         <w:lastRenderedPageBreak/>
-        <w:t>The sequence diagram provides an expanded depiction elucidating the operational workflow of the entire project. It delineates four distinct requests to facilitate a comprehensive understanding of the processThis sequential elucidation elucidates the intricate communication and interaction between the client and server components, elucidating the operational nuances of each request type within the project.</w:t>
-      </w:r>
-    </w:p>
-    <w:p>
-      <w:pPr>
-        <w:pStyle w:val="ae"/>
-        <w:rPr>
-          <w:rFonts w:ascii="Calibri" w:hAnsi="Calibri" w:cs="Calibri"/>
-          <w:sz w:val="22"/>
-          <w:szCs w:val="22"/>
-        </w:rPr>
-      </w:pPr>
-      <w:r>
-        <w:rPr>
-          <w:rFonts w:ascii="Calibri" w:hAnsi="Calibri" w:cs="Calibri"/>
-          <w:noProof/>
-          <w:sz w:val="22"/>
-          <w:szCs w:val="22"/>
-        </w:rPr>
         <w:drawing>
-          <wp:inline distT="0" distB="0" distL="0" distR="0" wp14:anchorId="43F58FBA" wp14:editId="5F731D48">
+          <wp:inline distT="0" distB="0" distL="0" distR="0" wp14:anchorId="43F58FBA" wp14:editId="56D34417">
             <wp:extent cx="5274310" cy="7545070"/>
             <wp:effectExtent l="0" t="0" r="2540" b="0"/>
             <wp:docPr id="987657542" name="图片 1" descr="图示&#10;&#10;描述已自动生成"/>
@@ -984,28 +1052,29 @@
           <w:rFonts w:ascii="Calibri" w:hAnsi="Calibri" w:cs="Calibri" w:hint="eastAsia"/>
           <w:sz w:val="22"/>
         </w:rPr>
+        <w:t xml:space="preserve">Few GUI </w:t>
+      </w:r>
+      <w:r>
+        <w:rPr>
+          <w:rFonts w:ascii="Calibri" w:hAnsi="Calibri" w:cs="Calibri"/>
+          <w:sz w:val="22"/>
+        </w:rPr>
+        <w:t>details will be shown in the form of screenshots</w:t>
+      </w:r>
+      <w:r>
+        <w:rPr>
+          <w:rFonts w:ascii="Calibri" w:hAnsi="Calibri" w:cs="Calibri" w:hint="eastAsia"/>
+          <w:sz w:val="22"/>
+        </w:rPr>
+        <w:t>：</w:t>
+      </w:r>
+      <w:r>
+        <w:rPr>
+          <w:rFonts w:ascii="Calibri" w:hAnsi="Calibri" w:cs="Calibri"/>
+          <w:noProof/>
+          <w:sz w:val="22"/>
+        </w:rPr>
         <w:lastRenderedPageBreak/>
-        <w:t xml:space="preserve">Few GUI </w:t>
-      </w:r>
-      <w:r>
-        <w:rPr>
-          <w:rFonts w:ascii="Calibri" w:hAnsi="Calibri" w:cs="Calibri"/>
-          <w:sz w:val="22"/>
-        </w:rPr>
-        <w:t>details will be shown in the form of screenshots</w:t>
-      </w:r>
-      <w:r>
-        <w:rPr>
-          <w:rFonts w:ascii="Calibri" w:hAnsi="Calibri" w:cs="Calibri" w:hint="eastAsia"/>
-          <w:sz w:val="22"/>
-        </w:rPr>
-        <w:t>：</w:t>
-      </w:r>
-      <w:r>
-        <w:rPr>
-          <w:rFonts w:ascii="Calibri" w:hAnsi="Calibri" w:cs="Calibri"/>
-          <w:sz w:val="22"/>
-        </w:rPr>
         <w:drawing>
           <wp:inline distT="0" distB="0" distL="0" distR="0" wp14:anchorId="50590821" wp14:editId="13B4379B">
             <wp:extent cx="4341798" cy="1848897"/>
@@ -1053,6 +1122,7 @@
       <w:r>
         <w:rPr>
           <w:rFonts w:ascii="Calibri" w:hAnsi="Calibri" w:cs="Calibri"/>
+          <w:noProof/>
           <w:sz w:val="22"/>
         </w:rPr>
         <w:drawing>
@@ -1094,6 +1164,7 @@
       <w:r>
         <w:rPr>
           <w:rFonts w:ascii="Calibri" w:hAnsi="Calibri" w:cs="Calibri"/>
+          <w:noProof/>
           <w:sz w:val="22"/>
         </w:rPr>
         <w:drawing>
@@ -1136,13 +1207,14 @@
     <w:p>
       <w:pPr>
         <w:rPr>
-          <w:rFonts w:ascii="Calibri" w:hAnsi="Calibri" w:cs="Calibri" w:hint="eastAsia"/>
-          <w:sz w:val="22"/>
-        </w:rPr>
-      </w:pPr>
-      <w:r>
-        <w:rPr>
-          <w:rFonts w:ascii="Calibri" w:hAnsi="Calibri" w:cs="Calibri"/>
+          <w:rFonts w:ascii="Calibri" w:hAnsi="Calibri" w:cs="Calibri"/>
+          <w:sz w:val="22"/>
+        </w:rPr>
+      </w:pPr>
+      <w:r>
+        <w:rPr>
+          <w:rFonts w:ascii="Calibri" w:hAnsi="Calibri" w:cs="Calibri"/>
+          <w:noProof/>
           <w:sz w:val="22"/>
         </w:rPr>
         <w:drawing>
@@ -1185,7 +1257,7 @@
     <w:p>
       <w:pPr>
         <w:rPr>
-          <w:rFonts w:ascii="Calibri" w:hAnsi="Calibri" w:cs="Calibri" w:hint="eastAsia"/>
+          <w:rFonts w:ascii="Calibri" w:hAnsi="Calibri" w:cs="Calibri"/>
           <w:sz w:val="22"/>
         </w:rPr>
       </w:pPr>

</xml_diff>